<commit_message>
Pleins de modif a faire de la part de Vero
</commit_message>
<xml_diff>
--- a/ressources/DP.docx
+++ b/ressources/DP.docx
@@ -1453,7 +1453,6 @@
                 <w:szCs w:val="20"/>
               </w:rPr>
             </w:pPr>
-            <w:proofErr w:type="gramStart"/>
             <w:r>
               <w:rPr>
                 <w:rFonts w:cstheme="minorHAnsi"/>
@@ -1461,17 +1460,7 @@
                 <w:sz w:val="20"/>
                 <w:szCs w:val="20"/>
               </w:rPr>
-              <w:t>des</w:t>
-            </w:r>
-            <w:proofErr w:type="gramEnd"/>
-            <w:r>
-              <w:rPr>
-                <w:rFonts w:cstheme="minorHAnsi"/>
-                <w:color w:val="404040" w:themeColor="text1" w:themeTint="BF"/>
-                <w:sz w:val="20"/>
-                <w:szCs w:val="20"/>
-              </w:rPr>
-              <w:t xml:space="preserve"> résultats de la mise en situation professionnelle complétés, éventuellement, du questionnaire professionnel ou de l’entretien professionnel ou de l’entretien technique ou du questionnement à partir de productions.</w:t>
+              <w:t>des résultats de la mise en situation professionnelle complétés, éventuellement, du questionnaire professionnel ou de l’entretien professionnel ou de l’entretien technique ou du questionnement à partir de productions.</w:t>
             </w:r>
           </w:p>
           <w:p>
@@ -1494,7 +1483,6 @@
                 <w:szCs w:val="20"/>
               </w:rPr>
             </w:pPr>
-            <w:proofErr w:type="gramStart"/>
             <w:r>
               <w:rPr>
                 <w:rFonts w:cstheme="minorHAnsi"/>
@@ -1502,17 +1490,7 @@
                 <w:sz w:val="20"/>
                 <w:szCs w:val="20"/>
               </w:rPr>
-              <w:t>du</w:t>
-            </w:r>
-            <w:proofErr w:type="gramEnd"/>
-            <w:r>
-              <w:rPr>
-                <w:rFonts w:cstheme="minorHAnsi"/>
-                <w:color w:val="404040" w:themeColor="text1" w:themeTint="BF"/>
-                <w:sz w:val="20"/>
-                <w:szCs w:val="20"/>
-              </w:rPr>
-              <w:t xml:space="preserve"> </w:t>
+              <w:t xml:space="preserve">du </w:t>
             </w:r>
             <w:r>
               <w:rPr>
@@ -1554,7 +1532,6 @@
                 <w:szCs w:val="20"/>
               </w:rPr>
             </w:pPr>
-            <w:proofErr w:type="gramStart"/>
             <w:r>
               <w:rPr>
                 <w:rFonts w:cstheme="minorHAnsi"/>
@@ -1562,17 +1539,7 @@
                 <w:sz w:val="20"/>
                 <w:szCs w:val="20"/>
               </w:rPr>
-              <w:t>des</w:t>
-            </w:r>
-            <w:proofErr w:type="gramEnd"/>
-            <w:r>
-              <w:rPr>
-                <w:rFonts w:cstheme="minorHAnsi"/>
-                <w:color w:val="404040" w:themeColor="text1" w:themeTint="BF"/>
-                <w:sz w:val="20"/>
-                <w:szCs w:val="20"/>
-              </w:rPr>
-              <w:t xml:space="preserve"> résultats des évaluations passées en cours de formation lorsque le candidat évalué est issu d’un parcours de formation</w:t>
+              <w:t>des résultats des évaluations passées en cours de formation lorsque le candidat évalué est issu d’un parcours de formation</w:t>
             </w:r>
           </w:p>
           <w:p>
@@ -1595,7 +1562,6 @@
                 <w:szCs w:val="20"/>
               </w:rPr>
             </w:pPr>
-            <w:proofErr w:type="gramStart"/>
             <w:r>
               <w:rPr>
                 <w:rFonts w:cstheme="minorHAnsi"/>
@@ -1603,17 +1569,7 @@
                 <w:sz w:val="20"/>
                 <w:szCs w:val="20"/>
               </w:rPr>
-              <w:t>de</w:t>
-            </w:r>
-            <w:proofErr w:type="gramEnd"/>
-            <w:r>
-              <w:rPr>
-                <w:rFonts w:cstheme="minorHAnsi"/>
-                <w:color w:val="404040" w:themeColor="text1" w:themeTint="BF"/>
-                <w:sz w:val="20"/>
-                <w:szCs w:val="20"/>
-              </w:rPr>
-              <w:t xml:space="preserve"> l’entretien final</w:t>
+              <w:t>de l’entretien final</w:t>
             </w:r>
             <w:r>
               <w:rPr>
@@ -1742,7 +1698,6 @@
                 <w:szCs w:val="18"/>
               </w:rPr>
             </w:pPr>
-            <w:proofErr w:type="gramStart"/>
             <w:r>
               <w:rPr>
                 <w:rFonts w:cstheme="minorHAnsi"/>
@@ -1751,18 +1706,7 @@
                 <w:sz w:val="18"/>
                 <w:szCs w:val="18"/>
               </w:rPr>
-              <w:t>du</w:t>
-            </w:r>
-            <w:proofErr w:type="gramEnd"/>
-            <w:r>
-              <w:rPr>
-                <w:rFonts w:cstheme="minorHAnsi"/>
-                <w:i/>
-                <w:color w:val="7F7F7F" w:themeColor="text1" w:themeTint="80"/>
-                <w:sz w:val="18"/>
-                <w:szCs w:val="18"/>
-              </w:rPr>
-              <w:t xml:space="preserve"> ministère chargé de l’Emploi]</w:t>
+              <w:t>du ministère chargé de l’Emploi]</w:t>
             </w:r>
           </w:p>
           <w:p>
@@ -1838,7 +1782,6 @@
                 <w:szCs w:val="20"/>
               </w:rPr>
             </w:pPr>
-            <w:proofErr w:type="gramStart"/>
             <w:r>
               <w:rPr>
                 <w:rFonts w:cstheme="minorHAnsi"/>
@@ -1846,17 +1789,7 @@
                 <w:sz w:val="20"/>
                 <w:szCs w:val="20"/>
               </w:rPr>
-              <w:t>pour</w:t>
-            </w:r>
-            <w:proofErr w:type="gramEnd"/>
-            <w:r>
-              <w:rPr>
-                <w:rFonts w:cstheme="minorHAnsi"/>
-                <w:color w:val="404040" w:themeColor="text1" w:themeTint="BF"/>
-                <w:sz w:val="20"/>
-                <w:szCs w:val="20"/>
-              </w:rPr>
-              <w:t xml:space="preserve"> chaque activité-type du titre visé, un à trois exemples de pratique professionnelle ; </w:t>
+              <w:t xml:space="preserve">pour chaque activité-type du titre visé, un à trois exemples de pratique professionnelle ; </w:t>
             </w:r>
           </w:p>
           <w:p>
@@ -1875,7 +1808,6 @@
                 <w:szCs w:val="20"/>
               </w:rPr>
             </w:pPr>
-            <w:proofErr w:type="gramStart"/>
             <w:r>
               <w:rPr>
                 <w:rFonts w:cstheme="minorHAnsi"/>
@@ -1883,17 +1815,7 @@
                 <w:sz w:val="20"/>
                 <w:szCs w:val="20"/>
               </w:rPr>
-              <w:t>un</w:t>
-            </w:r>
-            <w:proofErr w:type="gramEnd"/>
-            <w:r>
-              <w:rPr>
-                <w:rFonts w:cstheme="minorHAnsi"/>
-                <w:color w:val="404040" w:themeColor="text1" w:themeTint="BF"/>
-                <w:sz w:val="20"/>
-                <w:szCs w:val="20"/>
-              </w:rPr>
-              <w:t xml:space="preserve"> tableau à renseigner si le candidat souhaite porter à la connaissance du jury la détention d’un titre, d’un diplôme, d’un certificat de qualification professionnelle (CQP) ou des attestations de formation ;</w:t>
+              <w:t>un tableau à renseigner si le candidat souhaite porter à la connaissance du jury la détention d’un titre, d’un diplôme, d’un certificat de qualification professionnelle (CQP) ou des attestations de formation ;</w:t>
             </w:r>
           </w:p>
           <w:p>
@@ -1912,7 +1834,6 @@
                 <w:szCs w:val="20"/>
               </w:rPr>
             </w:pPr>
-            <w:proofErr w:type="gramStart"/>
             <w:r>
               <w:rPr>
                 <w:rFonts w:cstheme="minorHAnsi"/>
@@ -1920,17 +1841,7 @@
                 <w:sz w:val="20"/>
                 <w:szCs w:val="20"/>
               </w:rPr>
-              <w:t>une</w:t>
-            </w:r>
-            <w:proofErr w:type="gramEnd"/>
-            <w:r>
-              <w:rPr>
-                <w:rFonts w:cstheme="minorHAnsi"/>
-                <w:color w:val="404040" w:themeColor="text1" w:themeTint="BF"/>
-                <w:sz w:val="20"/>
-                <w:szCs w:val="20"/>
-              </w:rPr>
-              <w:t xml:space="preserve"> déclaration sur l’honneur à compléter et à signer ;</w:t>
+              <w:t>une déclaration sur l’honneur à compléter et à signer ;</w:t>
             </w:r>
           </w:p>
           <w:p>
@@ -1949,7 +1860,6 @@
                 <w:szCs w:val="20"/>
               </w:rPr>
             </w:pPr>
-            <w:proofErr w:type="gramStart"/>
             <w:r>
               <w:rPr>
                 <w:rFonts w:cstheme="minorHAnsi"/>
@@ -1957,17 +1867,7 @@
                 <w:sz w:val="20"/>
                 <w:szCs w:val="20"/>
               </w:rPr>
-              <w:t>des</w:t>
-            </w:r>
-            <w:proofErr w:type="gramEnd"/>
-            <w:r>
-              <w:rPr>
-                <w:rFonts w:cstheme="minorHAnsi"/>
-                <w:color w:val="404040" w:themeColor="text1" w:themeTint="BF"/>
-                <w:sz w:val="20"/>
-                <w:szCs w:val="20"/>
-              </w:rPr>
-              <w:t xml:space="preserve"> documents illustrant la pratique professionnelle du candidat (facultatif)</w:t>
+              <w:t>des documents illustrant la pratique professionnelle du candidat (facultatif)</w:t>
             </w:r>
           </w:p>
           <w:p>
@@ -1986,7 +1886,6 @@
                 <w:szCs w:val="20"/>
               </w:rPr>
             </w:pPr>
-            <w:proofErr w:type="gramStart"/>
             <w:r>
               <w:rPr>
                 <w:rFonts w:cstheme="minorHAnsi"/>
@@ -1994,17 +1893,7 @@
                 <w:sz w:val="20"/>
                 <w:szCs w:val="20"/>
               </w:rPr>
-              <w:t>des</w:t>
-            </w:r>
-            <w:proofErr w:type="gramEnd"/>
-            <w:r>
-              <w:rPr>
-                <w:rFonts w:cstheme="minorHAnsi"/>
-                <w:color w:val="404040" w:themeColor="text1" w:themeTint="BF"/>
-                <w:sz w:val="20"/>
-                <w:szCs w:val="20"/>
-              </w:rPr>
-              <w:t xml:space="preserve"> annexes, si nécessaire.</w:t>
+              <w:t>des annexes, si nécessaire.</w:t>
             </w:r>
           </w:p>
         </w:tc>
@@ -2436,6 +2325,14 @@
               <w:tab/>
               <w:t>p.</w:t>
             </w:r>
+            <w:r>
+              <w:rPr>
+                <w:rFonts w:cstheme="minorHAnsi"/>
+                <w:color w:val="404040" w:themeColor="text1" w:themeTint="BF"/>
+                <w:lang w:val="en-US"/>
+              </w:rPr>
+              <w:t>5</w:t>
+            </w:r>
           </w:p>
         </w:tc>
         <w:tc>
@@ -2460,7 +2357,7 @@
                 <w:rFonts w:cstheme="minorHAnsi"/>
                 <w:color w:val="404040" w:themeColor="text1" w:themeTint="BF"/>
               </w:rPr>
-              <w:t>p.</w:t>
+              <w:t>p</w:t>
             </w:r>
           </w:p>
         </w:tc>
@@ -2484,6 +2381,13 @@
                 <w:color w:val="404040" w:themeColor="text1" w:themeTint="BF"/>
               </w:rPr>
             </w:pPr>
+            <w:r>
+              <w:rPr>
+                <w:rFonts w:cstheme="minorHAnsi"/>
+                <w:color w:val="404040" w:themeColor="text1" w:themeTint="BF"/>
+              </w:rPr>
+              <w:t>6</w:t>
+            </w:r>
           </w:p>
         </w:tc>
       </w:tr>
@@ -2744,6 +2648,14 @@
               <w:tab/>
               <w:t>p.</w:t>
             </w:r>
+            <w:r>
+              <w:rPr>
+                <w:rFonts w:cstheme="minorHAnsi"/>
+                <w:color w:val="404040" w:themeColor="text1" w:themeTint="BF"/>
+                <w:lang w:val="en-US"/>
+              </w:rPr>
+              <w:t>7</w:t>
+            </w:r>
           </w:p>
         </w:tc>
         <w:tc>
@@ -2792,6 +2704,13 @@
                 <w:color w:val="404040" w:themeColor="text1" w:themeTint="BF"/>
               </w:rPr>
             </w:pPr>
+            <w:r>
+              <w:rPr>
+                <w:rFonts w:cstheme="minorHAnsi"/>
+                <w:color w:val="404040" w:themeColor="text1" w:themeTint="BF"/>
+              </w:rPr>
+              <w:t>8</w:t>
+            </w:r>
           </w:p>
         </w:tc>
       </w:tr>
@@ -2877,6 +2796,13 @@
                 <w:color w:val="404040" w:themeColor="text1" w:themeTint="BF"/>
               </w:rPr>
             </w:pPr>
+            <w:r>
+              <w:rPr>
+                <w:rFonts w:cstheme="minorHAnsi"/>
+                <w:color w:val="404040" w:themeColor="text1" w:themeTint="BF"/>
+              </w:rPr>
+              <w:t>9</w:t>
+            </w:r>
           </w:p>
         </w:tc>
       </w:tr>
@@ -2972,6 +2898,13 @@
                 <w:color w:val="404040" w:themeColor="text1" w:themeTint="BF"/>
               </w:rPr>
             </w:pPr>
+            <w:r>
+              <w:rPr>
+                <w:rFonts w:cstheme="minorHAnsi"/>
+                <w:color w:val="404040" w:themeColor="text1" w:themeTint="BF"/>
+              </w:rPr>
+              <w:t>10</w:t>
+            </w:r>
           </w:p>
         </w:tc>
       </w:tr>
@@ -3592,7 +3525,6 @@
               </w:rPr>
               <w:t xml:space="preserve"> n°</w:t>
             </w:r>
-            <w:proofErr w:type="gramStart"/>
             <w:r>
               <w:rPr>
                 <w:rFonts w:cstheme="minorHAnsi"/>
@@ -3635,7 +3567,6 @@
               </w:rPr>
               <w:t></w:t>
             </w:r>
-            <w:proofErr w:type="gramEnd"/>
           </w:p>
         </w:tc>
         <w:sdt>
@@ -3678,39 +3609,8 @@
                     <w:i/>
                     <w:color w:val="7F7F7F" w:themeColor="text1" w:themeTint="80"/>
                   </w:rPr>
-                  <w:t xml:space="preserve">Smite </w:t>
+                  <w:t>Smite Random Build</w:t>
                 </w:r>
-                <w:proofErr w:type="spellStart"/>
-                <w:r>
-                  <w:rPr>
-                    <w:rFonts w:cstheme="minorHAnsi"/>
-                    <w:b/>
-                    <w:i/>
-                    <w:color w:val="7F7F7F" w:themeColor="text1" w:themeTint="80"/>
-                  </w:rPr>
-                  <w:t>Random</w:t>
-                </w:r>
-                <w:proofErr w:type="spellEnd"/>
-                <w:r>
-                  <w:rPr>
-                    <w:rFonts w:cstheme="minorHAnsi"/>
-                    <w:b/>
-                    <w:i/>
-                    <w:color w:val="7F7F7F" w:themeColor="text1" w:themeTint="80"/>
-                  </w:rPr>
-                  <w:t xml:space="preserve"> </w:t>
-                </w:r>
-                <w:proofErr w:type="spellStart"/>
-                <w:r>
-                  <w:rPr>
-                    <w:rFonts w:cstheme="minorHAnsi"/>
-                    <w:b/>
-                    <w:i/>
-                    <w:color w:val="7F7F7F" w:themeColor="text1" w:themeTint="80"/>
-                  </w:rPr>
-                  <w:t>Build</w:t>
-                </w:r>
-                <w:proofErr w:type="spellEnd"/>
               </w:p>
             </w:tc>
           </w:sdtContent>
@@ -3865,18 +3765,8 @@
                         <w:bCs/>
                         <w:color w:val="404040" w:themeColor="text1" w:themeTint="BF"/>
                       </w:rPr>
-                      <w:t xml:space="preserve">a soutenance, j’ai effectué ce projet personnel pour couvrir tout le </w:t>
+                      <w:t>a soutenance, j’ai effectué ce projet personnel pour couvrir tout le referenciel</w:t>
                     </w:r>
-                    <w:proofErr w:type="spellStart"/>
-                    <w:r>
-                      <w:rPr>
-                        <w:rFonts w:cstheme="minorHAnsi"/>
-                        <w:bCs/>
-                        <w:color w:val="404040" w:themeColor="text1" w:themeTint="BF"/>
-                      </w:rPr>
-                      <w:t>referenciel</w:t>
-                    </w:r>
-                    <w:proofErr w:type="spellEnd"/>
                     <w:r>
                       <w:rPr>
                         <w:rFonts w:cstheme="minorHAnsi"/>
@@ -4001,18 +3891,8 @@
                         <w:bCs/>
                         <w:color w:val="404040" w:themeColor="text1" w:themeTint="BF"/>
                       </w:rPr>
-                      <w:t xml:space="preserve"> je me suis servis de </w:t>
+                      <w:t xml:space="preserve"> je me suis servis de bootstrap</w:t>
                     </w:r>
-                    <w:proofErr w:type="spellStart"/>
-                    <w:r>
-                      <w:rPr>
-                        <w:rFonts w:cstheme="minorHAnsi"/>
-                        <w:bCs/>
-                        <w:color w:val="404040" w:themeColor="text1" w:themeTint="BF"/>
-                      </w:rPr>
-                      <w:t>bootstrap</w:t>
-                    </w:r>
-                    <w:proofErr w:type="spellEnd"/>
                     <w:r>
                       <w:rPr>
                         <w:rFonts w:cstheme="minorHAnsi"/>
@@ -4280,7 +4160,6 @@
                             <w:color w:val="404040" w:themeColor="text1" w:themeTint="BF"/>
                           </w:rPr>
                         </w:pPr>
-                        <w:proofErr w:type="spellStart"/>
                         <w:r>
                           <w:rPr>
                             <w:rFonts w:cstheme="minorHAnsi"/>
@@ -4289,7 +4168,6 @@
                           </w:rPr>
                           <w:t>UMLet</w:t>
                         </w:r>
-                        <w:proofErr w:type="spellEnd"/>
                       </w:p>
                       <w:p>
                         <w:pPr>
@@ -4306,7 +4184,6 @@
                             <w:color w:val="404040" w:themeColor="text1" w:themeTint="BF"/>
                           </w:rPr>
                         </w:pPr>
-                        <w:proofErr w:type="spellStart"/>
                         <w:r>
                           <w:rPr>
                             <w:rFonts w:cstheme="minorHAnsi"/>
@@ -4315,7 +4192,6 @@
                           </w:rPr>
                           <w:t>Balsamiq</w:t>
                         </w:r>
-                        <w:proofErr w:type="spellEnd"/>
                       </w:p>
                       <w:p>
                         <w:pPr>
@@ -4702,7 +4578,6 @@
               </w:rPr>
               <w:t xml:space="preserve">Nom de l’entreprise, organisme ou </w:t>
             </w:r>
-            <w:proofErr w:type="gramStart"/>
             <w:r>
               <w:rPr>
                 <w:rFonts w:cstheme="minorHAnsi"/>
@@ -4738,7 +4613,6 @@
               </w:rPr>
               <w:t></w:t>
             </w:r>
-            <w:proofErr w:type="gramEnd"/>
           </w:p>
         </w:tc>
         <w:sdt>
@@ -5514,7 +5388,6 @@
               </w:rPr>
               <w:t xml:space="preserve"> n°</w:t>
             </w:r>
-            <w:proofErr w:type="gramStart"/>
             <w:r>
               <w:rPr>
                 <w:rFonts w:cstheme="minorHAnsi"/>
@@ -5557,7 +5430,6 @@
               </w:rPr>
               <w:t></w:t>
             </w:r>
-            <w:proofErr w:type="gramEnd"/>
           </w:p>
         </w:tc>
         <w:sdt>
@@ -5616,39 +5488,8 @@
                         <w:i/>
                         <w:color w:val="7F7F7F" w:themeColor="text1" w:themeTint="80"/>
                       </w:rPr>
-                      <w:t xml:space="preserve">Smite </w:t>
+                      <w:t>Smite Random Build</w:t>
                     </w:r>
-                    <w:proofErr w:type="spellStart"/>
-                    <w:r>
-                      <w:rPr>
-                        <w:rFonts w:cstheme="minorHAnsi"/>
-                        <w:b/>
-                        <w:i/>
-                        <w:color w:val="7F7F7F" w:themeColor="text1" w:themeTint="80"/>
-                      </w:rPr>
-                      <w:t>Random</w:t>
-                    </w:r>
-                    <w:proofErr w:type="spellEnd"/>
-                    <w:r>
-                      <w:rPr>
-                        <w:rFonts w:cstheme="minorHAnsi"/>
-                        <w:b/>
-                        <w:i/>
-                        <w:color w:val="7F7F7F" w:themeColor="text1" w:themeTint="80"/>
-                      </w:rPr>
-                      <w:t xml:space="preserve"> </w:t>
-                    </w:r>
-                    <w:proofErr w:type="spellStart"/>
-                    <w:r>
-                      <w:rPr>
-                        <w:rFonts w:cstheme="minorHAnsi"/>
-                        <w:b/>
-                        <w:i/>
-                        <w:color w:val="7F7F7F" w:themeColor="text1" w:themeTint="80"/>
-                      </w:rPr>
-                      <w:t>Build</w:t>
-                    </w:r>
-                    <w:proofErr w:type="spellEnd"/>
                   </w:p>
                 </w:tc>
               </w:sdtContent>
@@ -5898,25 +5739,7 @@
                     <w:bCs/>
                     <w:color w:val="404040" w:themeColor="text1" w:themeTint="BF"/>
                   </w:rPr>
-                  <w:t>J’ai donc dû créer une base de données, avec une table « </w:t>
-                </w:r>
-                <w:proofErr w:type="spellStart"/>
-                <w:r>
-                  <w:rPr>
-                    <w:rFonts w:cstheme="minorHAnsi"/>
-                    <w:bCs/>
-                    <w:color w:val="404040" w:themeColor="text1" w:themeTint="BF"/>
-                  </w:rPr>
-                  <w:t>god</w:t>
-                </w:r>
-                <w:proofErr w:type="spellEnd"/>
-                <w:r>
-                  <w:rPr>
-                    <w:rFonts w:cstheme="minorHAnsi"/>
-                    <w:bCs/>
-                    <w:color w:val="404040" w:themeColor="text1" w:themeTint="BF"/>
-                  </w:rPr>
-                  <w:t xml:space="preserve"> » (nous incarnons des divinités dans ce jeu) relié à une table « class » (qui symbolise </w:t>
+                  <w:t xml:space="preserve">J’ai donc dû créer une base de données, avec une table « god » (nous incarnons des divinités dans ce jeu) relié à une table « class » (qui symbolise </w:t>
                 </w:r>
                 <w:r>
                   <w:rPr>
@@ -6030,28 +5853,8 @@
                     <w:bCs/>
                     <w:color w:val="404040" w:themeColor="text1" w:themeTint="BF"/>
                   </w:rPr>
-                  <w:t xml:space="preserve"> </w:t>
+                  <w:t xml:space="preserve"> bindValue(</w:t>
                 </w:r>
-                <w:proofErr w:type="spellStart"/>
-                <w:proofErr w:type="gramStart"/>
-                <w:r>
-                  <w:rPr>
-                    <w:rFonts w:cstheme="minorHAnsi"/>
-                    <w:bCs/>
-                    <w:color w:val="404040" w:themeColor="text1" w:themeTint="BF"/>
-                  </w:rPr>
-                  <w:t>bindValue</w:t>
-                </w:r>
-                <w:proofErr w:type="spellEnd"/>
-                <w:r>
-                  <w:rPr>
-                    <w:rFonts w:cstheme="minorHAnsi"/>
-                    <w:bCs/>
-                    <w:color w:val="404040" w:themeColor="text1" w:themeTint="BF"/>
-                  </w:rPr>
-                  <w:t>(</w:t>
-                </w:r>
-                <w:proofErr w:type="gramEnd"/>
                 <w:r>
                   <w:rPr>
                     <w:rFonts w:cstheme="minorHAnsi"/>
@@ -6100,35 +5903,7 @@
                     <w:bCs/>
                     <w:color w:val="404040" w:themeColor="text1" w:themeTint="BF"/>
                   </w:rPr>
-                  <w:t xml:space="preserve"> XSS grâce à la fonction </w:t>
-                </w:r>
-                <w:proofErr w:type="spellStart"/>
-                <w:proofErr w:type="gramStart"/>
-                <w:r>
-                  <w:rPr>
-                    <w:rFonts w:cstheme="minorHAnsi"/>
-                    <w:bCs/>
-                    <w:color w:val="404040" w:themeColor="text1" w:themeTint="BF"/>
-                  </w:rPr>
-                  <w:t>htmlspecialchars</w:t>
-                </w:r>
-                <w:proofErr w:type="spellEnd"/>
-                <w:r>
-                  <w:rPr>
-                    <w:rFonts w:cstheme="minorHAnsi"/>
-                    <w:bCs/>
-                    <w:color w:val="404040" w:themeColor="text1" w:themeTint="BF"/>
-                  </w:rPr>
-                  <w:t>(</w:t>
-                </w:r>
-                <w:proofErr w:type="gramEnd"/>
-                <w:r>
-                  <w:rPr>
-                    <w:rFonts w:cstheme="minorHAnsi"/>
-                    <w:bCs/>
-                    <w:color w:val="404040" w:themeColor="text1" w:themeTint="BF"/>
-                  </w:rPr>
-                  <w:t>).</w:t>
+                  <w:t xml:space="preserve"> XSS grâce à la fonction htmlspecialchars().</w:t>
                 </w:r>
               </w:p>
             </w:tc>
@@ -6310,7 +6085,6 @@
                         <w:color w:val="404040" w:themeColor="text1" w:themeTint="BF"/>
                       </w:rPr>
                     </w:pPr>
-                    <w:proofErr w:type="spellStart"/>
                     <w:r>
                       <w:rPr>
                         <w:rFonts w:cstheme="minorHAnsi"/>
@@ -6319,7 +6093,6 @@
                       </w:rPr>
                       <w:t>UMLet</w:t>
                     </w:r>
-                    <w:proofErr w:type="spellEnd"/>
                   </w:p>
                   <w:p>
                     <w:pPr>
@@ -6758,7 +6531,6 @@
               </w:rPr>
               <w:t xml:space="preserve">Nom de l’entreprise, organisme ou </w:t>
             </w:r>
-            <w:proofErr w:type="gramStart"/>
             <w:r>
               <w:rPr>
                 <w:rFonts w:cstheme="minorHAnsi"/>
@@ -6786,7 +6558,6 @@
               </w:rPr>
               <w:t></w:t>
             </w:r>
-            <w:proofErr w:type="gramEnd"/>
           </w:p>
         </w:tc>
         <w:sdt>
@@ -13486,6 +13257,7 @@
     <w:rsid w:val="003469F1"/>
     <w:rsid w:val="003879CC"/>
     <w:rsid w:val="004A531E"/>
+    <w:rsid w:val="004B6F65"/>
     <w:rsid w:val="00563758"/>
     <w:rsid w:val="00623C12"/>
     <w:rsid w:val="007D652C"/>

</xml_diff>